<commit_message>
Update Ko Chi Ling Software Design Task 1.docx
</commit_message>
<xml_diff>
--- a/Ko Chi Ling Software Design Task 1.docx
+++ b/Ko Chi Ling Software Design Task 1.docx
@@ -842,8 +842,16 @@
     <w:p>
       <w:pPr>
         <w:spacing w:after="0"/>
-      </w:pPr>
-      <w:r>
+        <w:rPr>
+          <w:b/>
+          <w:bCs/>
+        </w:rPr>
+      </w:pPr>
+      <w:r>
+        <w:rPr>
+          <w:b/>
+          <w:bCs/>
+        </w:rPr>
         <w:t>Goals of the buddy system</w:t>
       </w:r>
     </w:p>
@@ -852,7 +860,31 @@
         <w:spacing w:after="0"/>
       </w:pPr>
       <w:r>
-        <w:t xml:space="preserve">The goals of the buddy system are to help the student to make new friends. As the student are shy to make friend with others, buddy system is a good system like two person that have the same personalities and interest to meet each other.  The goal of the buddy system is can help student to find a study partners to improve their academic results. Some students need a </w:t>
+        <w:t>The goals of the buddy system are to help the student</w:t>
+      </w:r>
+      <w:r>
+        <w:t xml:space="preserve"> </w:t>
+      </w:r>
+      <w:r>
+        <w:t xml:space="preserve">to make new friends. As the student are shy to make friend with others, buddy system is a good system like </w:t>
+      </w:r>
+      <w:r>
+        <w:t xml:space="preserve">matching </w:t>
+      </w:r>
+      <w:r>
+        <w:t>two person that have the same personalities and interest to meet each other.  The goal of the buddy system is can help student to find a study partners</w:t>
+      </w:r>
+      <w:r>
+        <w:t xml:space="preserve"> or a senior</w:t>
+      </w:r>
+      <w:r>
+        <w:t xml:space="preserve"> </w:t>
+      </w:r>
+      <w:r>
+        <w:t xml:space="preserve">that are same program with the student </w:t>
+      </w:r>
+      <w:r>
+        <w:t xml:space="preserve">to improve their academic results. Some students need a </w:t>
       </w:r>
       <w:r>
         <w:t>study partner</w:t>
@@ -869,8 +901,16 @@
     <w:p>
       <w:pPr>
         <w:spacing w:after="0"/>
-      </w:pPr>
-      <w:r>
+        <w:rPr>
+          <w:b/>
+          <w:bCs/>
+        </w:rPr>
+      </w:pPr>
+      <w:r>
+        <w:rPr>
+          <w:b/>
+          <w:bCs/>
+        </w:rPr>
         <w:t>User of the buddy system</w:t>
       </w:r>
     </w:p>
@@ -890,8 +930,16 @@
     <w:p>
       <w:pPr>
         <w:spacing w:after="0"/>
-      </w:pPr>
-      <w:r>
+        <w:rPr>
+          <w:b/>
+          <w:bCs/>
+        </w:rPr>
+      </w:pPr>
+      <w:r>
+        <w:rPr>
+          <w:b/>
+          <w:bCs/>
+        </w:rPr>
         <w:t xml:space="preserve">Values and benefits </w:t>
       </w:r>
     </w:p>
@@ -909,18 +957,29 @@
         <w:t>ollege buddy system for student</w:t>
       </w:r>
       <w:r>
-        <w:t xml:space="preserve"> is increase the chance for the student to communicate with each other and make more friend. The benefit of using this college buddy system is to help the students to improve their academic results. The benefit of using this buddy system is to improve the student language skills like English. </w:t>
-      </w:r>
-    </w:p>
-    <w:p>
-      <w:pPr>
-        <w:spacing w:after="0"/>
-      </w:pPr>
-    </w:p>
-    <w:p>
-      <w:pPr>
-        <w:spacing w:after="0"/>
-      </w:pPr>
+        <w:t xml:space="preserve"> is increase the chance for the student to communicate with each other and make more friend. The benefit of using this college buddy system is to help the students to improve their academic results. The benefit of using this </w:t>
+      </w:r>
+      <w:r>
+        <w:t xml:space="preserve">college </w:t>
+      </w:r>
+      <w:r>
+        <w:t>buddy system is to improve the student language skills</w:t>
+      </w:r>
+      <w:r>
+        <w:t xml:space="preserve"> by chatting with buddy</w:t>
+      </w:r>
+      <w:r>
+        <w:t xml:space="preserve">. </w:t>
+      </w:r>
+      <w:r>
+        <w:t xml:space="preserve">This is because the buddy can always correct the student if the student </w:t>
+      </w:r>
+      <w:r>
+        <w:t>has</w:t>
+      </w:r>
+      <w:r>
+        <w:t xml:space="preserve"> made any mistake like grammar error. </w:t>
+      </w:r>
     </w:p>
     <w:p>
       <w:pPr>
@@ -1680,14 +1739,12 @@
         <w:spacing w:after="0"/>
       </w:pPr>
       <w:r>
-        <w:rPr>
-          <w:noProof/>
-        </w:rPr>
+        <w:lastRenderedPageBreak/>
         <w:drawing>
-          <wp:inline distT="0" distB="0" distL="0" distR="0" wp14:anchorId="007B7EDD" wp14:editId="1C187930">
-            <wp:extent cx="5683927" cy="3459480"/>
-            <wp:effectExtent l="0" t="0" r="0" b="7620"/>
-            <wp:docPr id="6" name="Picture 6"/>
+          <wp:inline distT="0" distB="0" distL="0" distR="0" wp14:anchorId="210C036D" wp14:editId="7BE8D2F4">
+            <wp:extent cx="5273615" cy="3669556"/>
+            <wp:effectExtent l="0" t="0" r="3810" b="7620"/>
+            <wp:docPr id="4" name="Picture 4"/>
             <wp:cNvGraphicFramePr>
               <a:graphicFrameLocks xmlns:a="http://schemas.openxmlformats.org/drawingml/2006/main" noChangeAspect="1"/>
             </wp:cNvGraphicFramePr>
@@ -1695,33 +1752,23 @@
               <a:graphicData uri="http://schemas.openxmlformats.org/drawingml/2006/picture">
                 <pic:pic xmlns:pic="http://schemas.openxmlformats.org/drawingml/2006/picture">
                   <pic:nvPicPr>
-                    <pic:cNvPr id="0" name="Picture 3"/>
-                    <pic:cNvPicPr>
-                      <a:picLocks noChangeAspect="1" noChangeArrowheads="1"/>
-                    </pic:cNvPicPr>
+                    <pic:cNvPr id="1" name=""/>
+                    <pic:cNvPicPr/>
                   </pic:nvPicPr>
                   <pic:blipFill>
-                    <a:blip r:embed="rId20">
-                      <a:extLst>
-                        <a:ext uri="{28A0092B-C50C-407E-A947-70E740481C1C}">
-                          <a14:useLocalDpi xmlns:a14="http://schemas.microsoft.com/office/drawing/2010/main" val="0"/>
-                        </a:ext>
-                      </a:extLst>
-                    </a:blip>
-                    <a:srcRect/>
+                    <a:blip r:embed="rId20"/>
                     <a:stretch>
                       <a:fillRect/>
                     </a:stretch>
                   </pic:blipFill>
-                  <pic:spPr bwMode="auto">
+                  <pic:spPr>
                     <a:xfrm>
                       <a:off x="0" y="0"/>
-                      <a:ext cx="5704809" cy="3472190"/>
+                      <a:ext cx="5295365" cy="3684690"/>
                     </a:xfrm>
                     <a:prstGeom prst="rect">
                       <a:avLst/>
                     </a:prstGeom>
-                    <a:noFill/>
                   </pic:spPr>
                 </pic:pic>
               </a:graphicData>
@@ -1735,15 +1782,11 @@
         <w:spacing w:after="0"/>
       </w:pPr>
       <w:r>
-        <w:rPr>
-          <w:noProof/>
-        </w:rPr>
-        <w:lastRenderedPageBreak/>
         <w:drawing>
-          <wp:inline distT="0" distB="0" distL="0" distR="0" wp14:anchorId="024C2339" wp14:editId="3DEFF2DC">
-            <wp:extent cx="5731510" cy="3931285"/>
-            <wp:effectExtent l="0" t="0" r="2540" b="0"/>
-            <wp:docPr id="37" name="Picture 37"/>
+          <wp:inline distT="0" distB="0" distL="0" distR="0" wp14:anchorId="72867452" wp14:editId="62D5D8B3">
+            <wp:extent cx="5123815" cy="3537950"/>
+            <wp:effectExtent l="0" t="0" r="635" b="5715"/>
+            <wp:docPr id="5" name="Picture 5"/>
             <wp:cNvGraphicFramePr>
               <a:graphicFrameLocks xmlns:a="http://schemas.openxmlformats.org/drawingml/2006/main" noChangeAspect="1"/>
             </wp:cNvGraphicFramePr>
@@ -1763,7 +1806,7 @@
                   <pic:spPr>
                     <a:xfrm>
                       <a:off x="0" y="0"/>
-                      <a:ext cx="5731510" cy="3931285"/>
+                      <a:ext cx="5138952" cy="3548402"/>
                     </a:xfrm>
                     <a:prstGeom prst="rect">
                       <a:avLst/>
@@ -1781,14 +1824,11 @@
         <w:spacing w:after="0"/>
       </w:pPr>
       <w:r>
-        <w:rPr>
-          <w:noProof/>
-        </w:rPr>
         <w:drawing>
-          <wp:inline distT="0" distB="0" distL="0" distR="0" wp14:anchorId="3944C1C2" wp14:editId="1DCA062C">
-            <wp:extent cx="5775243" cy="1536065"/>
-            <wp:effectExtent l="0" t="0" r="0" b="6985"/>
-            <wp:docPr id="38" name="Picture 38"/>
+          <wp:inline distT="0" distB="0" distL="0" distR="0" wp14:anchorId="4CA99F9B" wp14:editId="4154B51D">
+            <wp:extent cx="5123815" cy="730656"/>
+            <wp:effectExtent l="0" t="0" r="635" b="0"/>
+            <wp:docPr id="7" name="Picture 7"/>
             <wp:cNvGraphicFramePr>
               <a:graphicFrameLocks xmlns:a="http://schemas.openxmlformats.org/drawingml/2006/main" noChangeAspect="1"/>
             </wp:cNvGraphicFramePr>
@@ -1801,13 +1841,13 @@
                   </pic:nvPicPr>
                   <pic:blipFill rotWithShape="1">
                     <a:blip r:embed="rId22"/>
-                    <a:srcRect l="-804" t="46496"/>
+                    <a:srcRect l="2536" t="3639"/>
                     <a:stretch/>
                   </pic:blipFill>
                   <pic:spPr bwMode="auto">
                     <a:xfrm>
                       <a:off x="0" y="0"/>
-                      <a:ext cx="5777578" cy="1536686"/>
+                      <a:ext cx="5213711" cy="743475"/>
                     </a:xfrm>
                     <a:prstGeom prst="rect">
                       <a:avLst/>

</xml_diff>